<commit_message>
Ficheros DOC y PDF terminados. Proyecto acabado
</commit_message>
<xml_diff>
--- a/UPOHOME - PABLO PINTOR Y MANUEL ESTEBAN RODRÍGUEZ.docx
+++ b/UPOHOME - PABLO PINTOR Y MANUEL ESTEBAN RODRÍGUEZ.docx
@@ -10,11 +10,13 @@
           <w:docPartUnique/>
         </w:docPartObj>
       </w:sdtPr>
+      <w:sdtEndPr/>
       <w:sdtContent>
         <w:p>
           <w:r>
             <w:rPr>
               <w:noProof/>
+              <w:lang w:eastAsia="es-ES"/>
             </w:rPr>
             <mc:AlternateContent>
               <mc:Choice Requires="wps">
@@ -87,6 +89,7 @@
                                     <w:dataBinding w:prefixMappings="xmlns:ns0='http://schemas.openxmlformats.org/package/2006/metadata/core-properties' xmlns:ns1='http://purl.org/dc/elements/1.1/'" w:xpath="/ns0:coreProperties[1]/ns1:creator[1]" w:storeItemID="{6C3C8BC8-F283-45AE-878A-BAB7291924A1}"/>
                                     <w:text/>
                                   </w:sdtPr>
+                                  <w:sdtEndPr/>
                                   <w:sdtContent>
                                     <w:r>
                                       <w:rPr>
@@ -143,6 +146,7 @@
                               <w:dataBinding w:prefixMappings="xmlns:ns0='http://schemas.openxmlformats.org/package/2006/metadata/core-properties' xmlns:ns1='http://purl.org/dc/elements/1.1/'" w:xpath="/ns0:coreProperties[1]/ns1:creator[1]" w:storeItemID="{6C3C8BC8-F283-45AE-878A-BAB7291924A1}"/>
                               <w:text/>
                             </w:sdtPr>
+                            <w:sdtEndPr/>
                             <w:sdtContent>
                               <w:r>
                                 <w:rPr>
@@ -164,6 +168,7 @@
           <w:r>
             <w:rPr>
               <w:noProof/>
+              <w:lang w:eastAsia="es-ES"/>
             </w:rPr>
             <mc:AlternateContent>
               <mc:Choice Requires="wps">
@@ -259,6 +264,7 @@
           <w:r>
             <w:rPr>
               <w:noProof/>
+              <w:lang w:eastAsia="es-ES"/>
             </w:rPr>
             <mc:AlternateContent>
               <mc:Choice Requires="wps">
@@ -385,6 +391,7 @@
           <w:r>
             <w:rPr>
               <w:noProof/>
+              <w:lang w:eastAsia="es-ES"/>
             </w:rPr>
             <mc:AlternateContent>
               <mc:Choice Requires="wps">
@@ -489,6 +496,7 @@
           <w:r>
             <w:rPr>
               <w:noProof/>
+              <w:lang w:eastAsia="es-ES"/>
             </w:rPr>
             <mc:AlternateContent>
               <mc:Choice Requires="wps">
@@ -586,6 +594,7 @@
           <w:r>
             <w:rPr>
               <w:noProof/>
+              <w:lang w:eastAsia="es-ES"/>
             </w:rPr>
             <mc:AlternateContent>
               <mc:Choice Requires="wps">
@@ -654,6 +663,7 @@
                                   <w:dataBinding w:prefixMappings="xmlns:ns0='http://schemas.openxmlformats.org/package/2006/metadata/core-properties' xmlns:ns1='http://purl.org/dc/elements/1.1/'" w:xpath="/ns0:coreProperties[1]/ns1:title[1]" w:storeItemID="{6C3C8BC8-F283-45AE-878A-BAB7291924A1}"/>
                                   <w:text/>
                                 </w:sdtPr>
+                                <w:sdtEndPr/>
                                 <w:sdtContent>
                                   <w:p>
                                     <w:pPr>
@@ -689,6 +699,7 @@
                                   <w:dataBinding w:prefixMappings="xmlns:ns0='http://schemas.openxmlformats.org/package/2006/metadata/core-properties' xmlns:ns1='http://purl.org/dc/elements/1.1/'" w:xpath="/ns0:coreProperties[1]/ns1:subject[1]" w:storeItemID="{6C3C8BC8-F283-45AE-878A-BAB7291924A1}"/>
                                   <w:text/>
                                 </w:sdtPr>
+                                <w:sdtEndPr/>
                                 <w:sdtContent>
                                   <w:p>
                                     <w:pPr>
@@ -760,6 +771,7 @@
                             <w:dataBinding w:prefixMappings="xmlns:ns0='http://schemas.openxmlformats.org/package/2006/metadata/core-properties' xmlns:ns1='http://purl.org/dc/elements/1.1/'" w:xpath="/ns0:coreProperties[1]/ns1:title[1]" w:storeItemID="{6C3C8BC8-F283-45AE-878A-BAB7291924A1}"/>
                             <w:text/>
                           </w:sdtPr>
+                          <w:sdtEndPr/>
                           <w:sdtContent>
                             <w:p>
                               <w:pPr>
@@ -795,6 +807,7 @@
                             <w:dataBinding w:prefixMappings="xmlns:ns0='http://schemas.openxmlformats.org/package/2006/metadata/core-properties' xmlns:ns1='http://purl.org/dc/elements/1.1/'" w:xpath="/ns0:coreProperties[1]/ns1:subject[1]" w:storeItemID="{6C3C8BC8-F283-45AE-878A-BAB7291924A1}"/>
                             <w:text/>
                           </w:sdtPr>
+                          <w:sdtEndPr/>
                           <w:sdtContent>
                             <w:p>
                               <w:pPr>
@@ -1252,7 +1265,21 @@
           <w:sz w:val="24"/>
           <w:szCs w:val="24"/>
         </w:rPr>
-        <w:t>.load -&gt; 26 (</w:t>
+        <w:t xml:space="preserve">.load </w:t>
+      </w:r>
+      <w:r>
+        <w:rPr>
+          <w:sz w:val="24"/>
+          <w:szCs w:val="24"/>
+        </w:rPr>
+        <w:sym w:font="Wingdings" w:char="F0E0"/>
+      </w:r>
+      <w:r>
+        <w:rPr>
+          <w:sz w:val="24"/>
+          <w:szCs w:val="24"/>
+        </w:rPr>
+        <w:t xml:space="preserve"> 26 (</w:t>
       </w:r>
       <w:proofErr w:type="spellStart"/>
       <w:r>
@@ -1304,7 +1331,21 @@
           <w:sz w:val="24"/>
           <w:szCs w:val="24"/>
         </w:rPr>
-        <w:t xml:space="preserve"> -&gt; 265 (</w:t>
+        <w:t xml:space="preserve"> </w:t>
+      </w:r>
+      <w:r>
+        <w:rPr>
+          <w:sz w:val="24"/>
+          <w:szCs w:val="24"/>
+        </w:rPr>
+        <w:sym w:font="Wingdings" w:char="F0E0"/>
+      </w:r>
+      <w:r>
+        <w:rPr>
+          <w:sz w:val="24"/>
+          <w:szCs w:val="24"/>
+        </w:rPr>
+        <w:t xml:space="preserve"> 265 (</w:t>
       </w:r>
       <w:proofErr w:type="spellStart"/>
       <w:r>
@@ -1340,7 +1381,28 @@
           <w:sz w:val="24"/>
           <w:szCs w:val="24"/>
         </w:rPr>
-        <w:t>$.post -&gt; 301 (</w:t>
+        <w:t xml:space="preserve">$.post </w:t>
+      </w:r>
+      <w:r>
+        <w:rPr>
+          <w:sz w:val="24"/>
+          <w:szCs w:val="24"/>
+        </w:rPr>
+        <w:sym w:font="Wingdings" w:char="F0E0"/>
+      </w:r>
+      <w:r>
+        <w:rPr>
+          <w:sz w:val="24"/>
+          <w:szCs w:val="24"/>
+        </w:rPr>
+        <w:t xml:space="preserve"> </w:t>
+      </w:r>
+      <w:r>
+        <w:rPr>
+          <w:sz w:val="24"/>
+          <w:szCs w:val="24"/>
+        </w:rPr>
+        <w:t>301 (</w:t>
       </w:r>
       <w:proofErr w:type="spellStart"/>
       <w:r>
@@ -1392,7 +1454,21 @@
           <w:sz w:val="24"/>
           <w:szCs w:val="24"/>
         </w:rPr>
-        <w:t xml:space="preserve"> -&gt; 170 (</w:t>
+        <w:t xml:space="preserve"> </w:t>
+      </w:r>
+      <w:r>
+        <w:rPr>
+          <w:sz w:val="24"/>
+          <w:szCs w:val="24"/>
+        </w:rPr>
+        <w:sym w:font="Wingdings" w:char="F0E0"/>
+      </w:r>
+      <w:r>
+        <w:rPr>
+          <w:sz w:val="24"/>
+          <w:szCs w:val="24"/>
+        </w:rPr>
+        <w:t xml:space="preserve"> 170 (</w:t>
       </w:r>
       <w:proofErr w:type="spellStart"/>
       <w:r>
@@ -1444,7 +1520,21 @@
           <w:sz w:val="24"/>
           <w:szCs w:val="24"/>
         </w:rPr>
-        <w:t xml:space="preserve"> -&gt; 25 (</w:t>
+        <w:t xml:space="preserve"> </w:t>
+      </w:r>
+      <w:r>
+        <w:rPr>
+          <w:sz w:val="24"/>
+          <w:szCs w:val="24"/>
+        </w:rPr>
+        <w:sym w:font="Wingdings" w:char="F0E0"/>
+      </w:r>
+      <w:r>
+        <w:rPr>
+          <w:sz w:val="24"/>
+          <w:szCs w:val="24"/>
+        </w:rPr>
+        <w:t xml:space="preserve"> 25 (</w:t>
       </w:r>
       <w:proofErr w:type="spellStart"/>
       <w:r>
@@ -1496,7 +1586,28 @@
           <w:sz w:val="24"/>
           <w:szCs w:val="24"/>
         </w:rPr>
-        <w:t xml:space="preserve"> - &gt; 319 (</w:t>
+        <w:t xml:space="preserve"> </w:t>
+      </w:r>
+      <w:r>
+        <w:rPr>
+          <w:sz w:val="24"/>
+          <w:szCs w:val="24"/>
+        </w:rPr>
+        <w:sym w:font="Wingdings" w:char="F0E0"/>
+      </w:r>
+      <w:r>
+        <w:rPr>
+          <w:sz w:val="24"/>
+          <w:szCs w:val="24"/>
+        </w:rPr>
+        <w:t xml:space="preserve"> </w:t>
+      </w:r>
+      <w:r>
+        <w:rPr>
+          <w:sz w:val="24"/>
+          <w:szCs w:val="24"/>
+        </w:rPr>
+        <w:t>319 (</w:t>
       </w:r>
       <w:proofErr w:type="spellStart"/>
       <w:r>
@@ -1609,6 +1720,342 @@
           <w:szCs w:val="24"/>
         </w:rPr>
       </w:pPr>
+    </w:p>
+    <w:p>
+      <w:pPr>
+        <w:pStyle w:val="Ttulo1"/>
+      </w:pPr>
+      <w:r>
+        <w:t>Listados</w:t>
+      </w:r>
+    </w:p>
+    <w:p>
+      <w:pPr>
+        <w:rPr>
+          <w:sz w:val="24"/>
+          <w:szCs w:val="24"/>
+        </w:rPr>
+      </w:pPr>
+      <w:r>
+        <w:rPr>
+          <w:sz w:val="24"/>
+          <w:szCs w:val="24"/>
+        </w:rPr>
+        <w:t>Hay 4 listados en el proyecto, cada listado siendo de cada tabla de la base de datos. Los métodos que se llaman para mostrarlos son:</w:t>
+      </w:r>
+    </w:p>
+    <w:p>
+      <w:pPr>
+        <w:pStyle w:val="Prrafodelista"/>
+        <w:numPr>
+          <w:ilvl w:val="0"/>
+          <w:numId w:val="4"/>
+        </w:numPr>
+        <w:rPr>
+          <w:sz w:val="24"/>
+          <w:szCs w:val="24"/>
+        </w:rPr>
+      </w:pPr>
+      <w:proofErr w:type="spellStart"/>
+      <w:r>
+        <w:rPr>
+          <w:sz w:val="24"/>
+          <w:szCs w:val="24"/>
+        </w:rPr>
+        <w:t>crearTablaViviendas</w:t>
+      </w:r>
+      <w:proofErr w:type="spellEnd"/>
+      <w:r>
+        <w:rPr>
+          <w:sz w:val="24"/>
+          <w:szCs w:val="24"/>
+        </w:rPr>
+        <w:t xml:space="preserve">() </w:t>
+      </w:r>
+      <w:r>
+        <w:rPr>
+          <w:sz w:val="24"/>
+          <w:szCs w:val="24"/>
+        </w:rPr>
+        <w:sym w:font="Wingdings" w:char="F0E0"/>
+      </w:r>
+      <w:r>
+        <w:rPr>
+          <w:sz w:val="24"/>
+          <w:szCs w:val="24"/>
+        </w:rPr>
+        <w:t xml:space="preserve"> 13 </w:t>
+      </w:r>
+      <w:r>
+        <w:rPr>
+          <w:sz w:val="24"/>
+          <w:szCs w:val="24"/>
+        </w:rPr>
+        <w:t>(</w:t>
+      </w:r>
+      <w:proofErr w:type="spellStart"/>
+      <w:r>
+        <w:rPr>
+          <w:sz w:val="24"/>
+          <w:szCs w:val="24"/>
+        </w:rPr>
+        <w:t>js</w:t>
+      </w:r>
+      <w:proofErr w:type="spellEnd"/>
+      <w:r>
+        <w:rPr>
+          <w:sz w:val="24"/>
+          <w:szCs w:val="24"/>
+        </w:rPr>
+        <w:t>/objetos.js)</w:t>
+      </w:r>
+    </w:p>
+    <w:p>
+      <w:pPr>
+        <w:pStyle w:val="Prrafodelista"/>
+        <w:numPr>
+          <w:ilvl w:val="0"/>
+          <w:numId w:val="4"/>
+        </w:numPr>
+        <w:rPr>
+          <w:sz w:val="24"/>
+          <w:szCs w:val="24"/>
+        </w:rPr>
+      </w:pPr>
+      <w:proofErr w:type="spellStart"/>
+      <w:r>
+        <w:rPr>
+          <w:sz w:val="24"/>
+          <w:szCs w:val="24"/>
+        </w:rPr>
+        <w:t>crearTablaClientes</w:t>
+      </w:r>
+      <w:proofErr w:type="spellEnd"/>
+      <w:r>
+        <w:rPr>
+          <w:sz w:val="24"/>
+          <w:szCs w:val="24"/>
+        </w:rPr>
+        <w:t xml:space="preserve">() </w:t>
+      </w:r>
+      <w:r>
+        <w:rPr>
+          <w:sz w:val="24"/>
+          <w:szCs w:val="24"/>
+        </w:rPr>
+        <w:sym w:font="Wingdings" w:char="F0E0"/>
+      </w:r>
+      <w:r>
+        <w:rPr>
+          <w:sz w:val="24"/>
+          <w:szCs w:val="24"/>
+        </w:rPr>
+        <w:t xml:space="preserve"> </w:t>
+      </w:r>
+      <w:r>
+        <w:rPr>
+          <w:sz w:val="24"/>
+          <w:szCs w:val="24"/>
+        </w:rPr>
+        <w:t>63</w:t>
+      </w:r>
+      <w:r>
+        <w:rPr>
+          <w:sz w:val="24"/>
+          <w:szCs w:val="24"/>
+        </w:rPr>
+        <w:t xml:space="preserve"> (</w:t>
+      </w:r>
+      <w:proofErr w:type="spellStart"/>
+      <w:r>
+        <w:rPr>
+          <w:sz w:val="24"/>
+          <w:szCs w:val="24"/>
+        </w:rPr>
+        <w:t>js</w:t>
+      </w:r>
+      <w:proofErr w:type="spellEnd"/>
+      <w:r>
+        <w:rPr>
+          <w:sz w:val="24"/>
+          <w:szCs w:val="24"/>
+        </w:rPr>
+        <w:t>/objetos.js)</w:t>
+      </w:r>
+    </w:p>
+    <w:p>
+      <w:pPr>
+        <w:pStyle w:val="Prrafodelista"/>
+        <w:numPr>
+          <w:ilvl w:val="0"/>
+          <w:numId w:val="4"/>
+        </w:numPr>
+        <w:rPr>
+          <w:sz w:val="24"/>
+          <w:szCs w:val="24"/>
+        </w:rPr>
+      </w:pPr>
+      <w:proofErr w:type="spellStart"/>
+      <w:r>
+        <w:rPr>
+          <w:sz w:val="24"/>
+          <w:szCs w:val="24"/>
+        </w:rPr>
+        <w:t>crearTablaCitas</w:t>
+      </w:r>
+      <w:proofErr w:type="spellEnd"/>
+      <w:r>
+        <w:rPr>
+          <w:sz w:val="24"/>
+          <w:szCs w:val="24"/>
+        </w:rPr>
+        <w:t>()</w:t>
+      </w:r>
+      <w:r>
+        <w:rPr>
+          <w:sz w:val="24"/>
+          <w:szCs w:val="24"/>
+        </w:rPr>
+        <w:t xml:space="preserve"> </w:t>
+      </w:r>
+      <w:r>
+        <w:rPr>
+          <w:sz w:val="24"/>
+          <w:szCs w:val="24"/>
+        </w:rPr>
+        <w:sym w:font="Wingdings" w:char="F0E0"/>
+      </w:r>
+      <w:r>
+        <w:rPr>
+          <w:sz w:val="24"/>
+          <w:szCs w:val="24"/>
+        </w:rPr>
+        <w:t xml:space="preserve"> </w:t>
+      </w:r>
+      <w:r>
+        <w:rPr>
+          <w:sz w:val="24"/>
+          <w:szCs w:val="24"/>
+        </w:rPr>
+        <w:t>117</w:t>
+      </w:r>
+      <w:r>
+        <w:rPr>
+          <w:sz w:val="24"/>
+          <w:szCs w:val="24"/>
+        </w:rPr>
+        <w:t xml:space="preserve"> </w:t>
+      </w:r>
+      <w:r>
+        <w:rPr>
+          <w:sz w:val="24"/>
+          <w:szCs w:val="24"/>
+        </w:rPr>
+        <w:t>(</w:t>
+      </w:r>
+      <w:proofErr w:type="spellStart"/>
+      <w:r>
+        <w:rPr>
+          <w:sz w:val="24"/>
+          <w:szCs w:val="24"/>
+        </w:rPr>
+        <w:t>js</w:t>
+      </w:r>
+      <w:proofErr w:type="spellEnd"/>
+      <w:r>
+        <w:rPr>
+          <w:sz w:val="24"/>
+          <w:szCs w:val="24"/>
+        </w:rPr>
+        <w:t>/objetos.js)</w:t>
+      </w:r>
+    </w:p>
+    <w:p>
+      <w:pPr>
+        <w:pStyle w:val="Prrafodelista"/>
+        <w:numPr>
+          <w:ilvl w:val="0"/>
+          <w:numId w:val="4"/>
+        </w:numPr>
+        <w:rPr>
+          <w:sz w:val="24"/>
+          <w:szCs w:val="24"/>
+        </w:rPr>
+      </w:pPr>
+      <w:proofErr w:type="spellStart"/>
+      <w:r>
+        <w:rPr>
+          <w:sz w:val="24"/>
+          <w:szCs w:val="24"/>
+        </w:rPr>
+        <w:t>crearTablaAlquileres</w:t>
+      </w:r>
+      <w:proofErr w:type="spellEnd"/>
+      <w:r>
+        <w:rPr>
+          <w:sz w:val="24"/>
+          <w:szCs w:val="24"/>
+        </w:rPr>
+        <w:t>()</w:t>
+      </w:r>
+      <w:r>
+        <w:rPr>
+          <w:sz w:val="24"/>
+          <w:szCs w:val="24"/>
+        </w:rPr>
+        <w:t xml:space="preserve"> </w:t>
+      </w:r>
+      <w:r>
+        <w:rPr>
+          <w:sz w:val="24"/>
+          <w:szCs w:val="24"/>
+        </w:rPr>
+        <w:sym w:font="Wingdings" w:char="F0E0"/>
+      </w:r>
+      <w:r>
+        <w:rPr>
+          <w:sz w:val="24"/>
+          <w:szCs w:val="24"/>
+        </w:rPr>
+        <w:t xml:space="preserve"> </w:t>
+      </w:r>
+      <w:r>
+        <w:rPr>
+          <w:sz w:val="24"/>
+          <w:szCs w:val="24"/>
+        </w:rPr>
+        <w:t>166</w:t>
+      </w:r>
+      <w:r>
+        <w:rPr>
+          <w:sz w:val="24"/>
+          <w:szCs w:val="24"/>
+        </w:rPr>
+        <w:t xml:space="preserve"> </w:t>
+      </w:r>
+      <w:r>
+        <w:rPr>
+          <w:sz w:val="24"/>
+          <w:szCs w:val="24"/>
+        </w:rPr>
+        <w:t>(</w:t>
+      </w:r>
+      <w:proofErr w:type="spellStart"/>
+      <w:r>
+        <w:rPr>
+          <w:sz w:val="24"/>
+          <w:szCs w:val="24"/>
+        </w:rPr>
+        <w:t>js</w:t>
+      </w:r>
+      <w:proofErr w:type="spellEnd"/>
+      <w:r>
+        <w:rPr>
+          <w:sz w:val="24"/>
+          <w:szCs w:val="24"/>
+        </w:rPr>
+        <w:t>/objetos.js)</w:t>
+      </w:r>
     </w:p>
     <w:p>
       <w:pPr>
@@ -1861,6 +2308,7 @@
           <w:dataBinding w:prefixMappings="xmlns:ns0='http://schemas.openxmlformats.org/package/2006/metadata/core-properties' xmlns:ns1='http://purl.org/dc/elements/1.1/'" w:xpath="/ns0:coreProperties[1]/ns1:title[1]" w:storeItemID="{6C3C8BC8-F283-45AE-878A-BAB7291924A1}"/>
           <w:text/>
         </w:sdtPr>
+        <w:sdtEndPr/>
         <w:sdtContent>
           <w:tc>
             <w:tcPr>
@@ -1905,9 +2353,6 @@
           </w:rPr>
           <w:alias w:val="Año"/>
           <w:id w:val="77761609"/>
-          <w:placeholder>
-            <w:docPart w:val="05AF827DC7F841008EA0E8E29D1BDA7E"/>
-          </w:placeholder>
           <w:dataBinding w:prefixMappings="xmlns:ns0='http://schemas.microsoft.com/office/2006/coverPageProps'" w:xpath="/ns0:CoverPageProperties[1]/ns0:PublishDate[1]" w:storeItemID="{55AF091B-3C7A-41E3-B477-F2FDAA23CFDA}"/>
           <w:date>
             <w:dateFormat w:val="yyyy"/>
@@ -1916,6 +2361,7 @@
             <w:calendar w:val="gregorian"/>
           </w:date>
         </w:sdtPr>
+        <w:sdtEndPr/>
         <w:sdtContent>
           <w:tc>
             <w:tcPr>
@@ -2306,6 +2752,119 @@
       </w:rPr>
     </w:lvl>
   </w:abstractNum>
+  <w:abstractNum w:abstractNumId="3">
+    <w:nsid w:val="50522CDA"/>
+    <w:multiLevelType w:val="hybridMultilevel"/>
+    <w:tmpl w:val="CDD02A92"/>
+    <w:lvl w:ilvl="0" w:tplc="0C0A0001">
+      <w:start w:val="1"/>
+      <w:numFmt w:val="bullet"/>
+      <w:lvlText w:val=""/>
+      <w:lvlJc w:val="left"/>
+      <w:pPr>
+        <w:ind w:left="720" w:hanging="360"/>
+      </w:pPr>
+      <w:rPr>
+        <w:rFonts w:ascii="Symbol" w:hAnsi="Symbol" w:hint="default"/>
+      </w:rPr>
+    </w:lvl>
+    <w:lvl w:ilvl="1" w:tplc="0C0A0003" w:tentative="1">
+      <w:start w:val="1"/>
+      <w:numFmt w:val="bullet"/>
+      <w:lvlText w:val="o"/>
+      <w:lvlJc w:val="left"/>
+      <w:pPr>
+        <w:ind w:left="1440" w:hanging="360"/>
+      </w:pPr>
+      <w:rPr>
+        <w:rFonts w:ascii="Courier New" w:hAnsi="Courier New" w:cs="Courier New" w:hint="default"/>
+      </w:rPr>
+    </w:lvl>
+    <w:lvl w:ilvl="2" w:tplc="0C0A0005" w:tentative="1">
+      <w:start w:val="1"/>
+      <w:numFmt w:val="bullet"/>
+      <w:lvlText w:val=""/>
+      <w:lvlJc w:val="left"/>
+      <w:pPr>
+        <w:ind w:left="2160" w:hanging="360"/>
+      </w:pPr>
+      <w:rPr>
+        <w:rFonts w:ascii="Wingdings" w:hAnsi="Wingdings" w:hint="default"/>
+      </w:rPr>
+    </w:lvl>
+    <w:lvl w:ilvl="3" w:tplc="0C0A0001" w:tentative="1">
+      <w:start w:val="1"/>
+      <w:numFmt w:val="bullet"/>
+      <w:lvlText w:val=""/>
+      <w:lvlJc w:val="left"/>
+      <w:pPr>
+        <w:ind w:left="2880" w:hanging="360"/>
+      </w:pPr>
+      <w:rPr>
+        <w:rFonts w:ascii="Symbol" w:hAnsi="Symbol" w:hint="default"/>
+      </w:rPr>
+    </w:lvl>
+    <w:lvl w:ilvl="4" w:tplc="0C0A0003" w:tentative="1">
+      <w:start w:val="1"/>
+      <w:numFmt w:val="bullet"/>
+      <w:lvlText w:val="o"/>
+      <w:lvlJc w:val="left"/>
+      <w:pPr>
+        <w:ind w:left="3600" w:hanging="360"/>
+      </w:pPr>
+      <w:rPr>
+        <w:rFonts w:ascii="Courier New" w:hAnsi="Courier New" w:cs="Courier New" w:hint="default"/>
+      </w:rPr>
+    </w:lvl>
+    <w:lvl w:ilvl="5" w:tplc="0C0A0005" w:tentative="1">
+      <w:start w:val="1"/>
+      <w:numFmt w:val="bullet"/>
+      <w:lvlText w:val=""/>
+      <w:lvlJc w:val="left"/>
+      <w:pPr>
+        <w:ind w:left="4320" w:hanging="360"/>
+      </w:pPr>
+      <w:rPr>
+        <w:rFonts w:ascii="Wingdings" w:hAnsi="Wingdings" w:hint="default"/>
+      </w:rPr>
+    </w:lvl>
+    <w:lvl w:ilvl="6" w:tplc="0C0A0001" w:tentative="1">
+      <w:start w:val="1"/>
+      <w:numFmt w:val="bullet"/>
+      <w:lvlText w:val=""/>
+      <w:lvlJc w:val="left"/>
+      <w:pPr>
+        <w:ind w:left="5040" w:hanging="360"/>
+      </w:pPr>
+      <w:rPr>
+        <w:rFonts w:ascii="Symbol" w:hAnsi="Symbol" w:hint="default"/>
+      </w:rPr>
+    </w:lvl>
+    <w:lvl w:ilvl="7" w:tplc="0C0A0003" w:tentative="1">
+      <w:start w:val="1"/>
+      <w:numFmt w:val="bullet"/>
+      <w:lvlText w:val="o"/>
+      <w:lvlJc w:val="left"/>
+      <w:pPr>
+        <w:ind w:left="5760" w:hanging="360"/>
+      </w:pPr>
+      <w:rPr>
+        <w:rFonts w:ascii="Courier New" w:hAnsi="Courier New" w:cs="Courier New" w:hint="default"/>
+      </w:rPr>
+    </w:lvl>
+    <w:lvl w:ilvl="8" w:tplc="0C0A0005" w:tentative="1">
+      <w:start w:val="1"/>
+      <w:numFmt w:val="bullet"/>
+      <w:lvlText w:val=""/>
+      <w:lvlJc w:val="left"/>
+      <w:pPr>
+        <w:ind w:left="6480" w:hanging="360"/>
+      </w:pPr>
+      <w:rPr>
+        <w:rFonts w:ascii="Wingdings" w:hAnsi="Wingdings" w:hint="default"/>
+      </w:rPr>
+    </w:lvl>
+  </w:abstractNum>
   <w:num w:numId="1">
     <w:abstractNumId w:val="2"/>
   </w:num>
@@ -2314,6 +2873,9 @@
   </w:num>
   <w:num w:numId="3">
     <w:abstractNumId w:val="0"/>
+  </w:num>
+  <w:num w:numId="4">
+    <w:abstractNumId w:val="3"/>
   </w:num>
 </w:numbering>
 </file>
@@ -4109,41 +4671,7 @@
 </file>
 
 <file path=word/glossary/document.xml><?xml version="1.0" encoding="utf-8"?>
-<w:glossaryDocument xmlns:wpc="http://schemas.microsoft.com/office/word/2010/wordprocessingCanvas" xmlns:mc="http://schemas.openxmlformats.org/markup-compatibility/2006" xmlns:o="urn:schemas-microsoft-com:office:office" xmlns:r="http://schemas.openxmlformats.org/officeDocument/2006/relationships" xmlns:m="http://schemas.openxmlformats.org/officeDocument/2006/math" xmlns:v="urn:schemas-microsoft-com:vml" xmlns:wp14="http://schemas.microsoft.com/office/word/2010/wordprocessingDrawing" xmlns:wp="http://schemas.openxmlformats.org/drawingml/2006/wordprocessingDrawing" xmlns:w10="urn:schemas-microsoft-com:office:word" xmlns:w="http://schemas.openxmlformats.org/wordprocessingml/2006/main" xmlns:w14="http://schemas.microsoft.com/office/word/2010/wordml" xmlns:wpg="http://schemas.microsoft.com/office/word/2010/wordprocessingGroup" xmlns:wpi="http://schemas.microsoft.com/office/word/2010/wordprocessingInk" xmlns:wne="http://schemas.microsoft.com/office/word/2006/wordml" xmlns:wps="http://schemas.microsoft.com/office/word/2010/wordprocessingShape" mc:Ignorable="w14 wp14">
-  <w:docParts>
-    <w:docPart>
-      <w:docPartPr>
-        <w:name w:val="EFEF55EC74094B51A7BF097E491BDD7F"/>
-        <w:category>
-          <w:name w:val="General"/>
-          <w:gallery w:val="placeholder"/>
-        </w:category>
-        <w:types>
-          <w:type w:val="bbPlcHdr"/>
-        </w:types>
-        <w:behaviors>
-          <w:behavior w:val="content"/>
-        </w:behaviors>
-        <w:guid w:val="{6EA385D6-1FC9-4367-9368-BDDFE5D63577}"/>
-      </w:docPartPr>
-      <w:docPartBody>
-        <w:p>
-          <w:pPr>
-            <w:pStyle w:val="EFEF55EC74094B51A7BF097E491BDD7F"/>
-          </w:pPr>
-          <w:r>
-            <w:rPr>
-              <w:rFonts w:asciiTheme="majorHAnsi" w:eastAsiaTheme="majorEastAsia" w:hAnsiTheme="majorHAnsi" w:cstheme="majorBidi"/>
-              <w:sz w:val="36"/>
-              <w:szCs w:val="36"/>
-            </w:rPr>
-            <w:t>[Escriba el título del documento]</w:t>
-          </w:r>
-        </w:p>
-      </w:docPartBody>
-    </w:docPart>
-  </w:docParts>
-</w:glossaryDocument>
+<w:glossaryDocument xmlns:wpc="http://schemas.microsoft.com/office/word/2010/wordprocessingCanvas" xmlns:mc="http://schemas.openxmlformats.org/markup-compatibility/2006" xmlns:o="urn:schemas-microsoft-com:office:office" xmlns:r="http://schemas.openxmlformats.org/officeDocument/2006/relationships" xmlns:m="http://schemas.openxmlformats.org/officeDocument/2006/math" xmlns:v="urn:schemas-microsoft-com:vml" xmlns:wp14="http://schemas.microsoft.com/office/word/2010/wordprocessingDrawing" xmlns:wp="http://schemas.openxmlformats.org/drawingml/2006/wordprocessingDrawing" xmlns:w10="urn:schemas-microsoft-com:office:word" xmlns:w="http://schemas.openxmlformats.org/wordprocessingml/2006/main" xmlns:w14="http://schemas.microsoft.com/office/word/2010/wordml" xmlns:wpg="http://schemas.microsoft.com/office/word/2010/wordprocessingGroup" xmlns:wpi="http://schemas.microsoft.com/office/word/2010/wordprocessingInk" xmlns:wne="http://schemas.microsoft.com/office/word/2006/wordml" xmlns:wps="http://schemas.microsoft.com/office/word/2010/wordprocessingShape" mc:Ignorable="w14 wp14"/>
 </file>
 
 <file path=word/glossary/fontTable.xml><?xml version="1.0" encoding="utf-8"?>
@@ -4215,8 +4743,10 @@
   </w:compat>
   <w:rsids>
     <w:rsidRoot w:val="008750CC"/>
+    <w:rsid w:val="00623D0B"/>
     <w:rsid w:val="008750CC"/>
     <w:rsid w:val="00CD2CD9"/>
+    <w:rsid w:val="00D41744"/>
   </w:rsids>
   <m:mathPr>
     <m:mathFont m:val="Cambria Math"/>

</xml_diff>